<commit_message>
➕ Přidány hotové soubory z online hodiny
</commit_message>
<xml_diff>
--- a/pracovní_text_2.docx
+++ b/pracovní_text_2.docx
@@ -48,11 +48,16 @@
         <w:t>o jaký element jde; do třetího sloupce význam:</w:t>
       </w:r>
       <w:r>
-        <w:t xml:space="preserve"> </w:t>
-      </w:r>
-      <w:r>
-        <w:t>Řádkový/blokový/ nadpis/ prázdný/ znaková entita</w:t>
-      </w:r>
+        <w:t xml:space="preserve"> Řádkový/blokový/ nadpis/ prázdný/ znaková entita</w:t>
+      </w:r>
+    </w:p>
+    <w:p/>
+    <w:p>
+      <w:proofErr w:type="spellStart"/>
+      <w:r>
+        <w:t>bloko</w:t>
+      </w:r>
+      <w:proofErr w:type="spellEnd"/>
     </w:p>
     <w:tbl>
       <w:tblPr>
@@ -85,7 +90,10 @@
           </w:tcPr>
           <w:p>
             <w:r>
-              <w:t xml:space="preserve">Řádkový/ nadpis/ </w:t>
+              <w:t>Blokový</w:t>
+            </w:r>
+            <w:r>
+              <w:t xml:space="preserve">/ nadpis/ </w:t>
             </w:r>
           </w:p>
         </w:tc>
@@ -116,7 +124,23 @@
           </w:tcPr>
           <w:p>
             <w:r>
-              <w:t>&lt;strong&gt;&lt;/strong&gt;</w:t>
+              <w:t>&lt;</w:t>
+            </w:r>
+            <w:proofErr w:type="spellStart"/>
+            <w:r>
+              <w:t>strong</w:t>
+            </w:r>
+            <w:proofErr w:type="spellEnd"/>
+            <w:r>
+              <w:t>&gt;&lt;/</w:t>
+            </w:r>
+            <w:proofErr w:type="spellStart"/>
+            <w:r>
+              <w:t>strong</w:t>
+            </w:r>
+            <w:proofErr w:type="spellEnd"/>
+            <w:r>
+              <w:t>&gt;</w:t>
             </w:r>
           </w:p>
         </w:tc>
@@ -124,13 +148,24 @@
           <w:tcPr>
             <w:tcW w:w="2208" w:type="dxa"/>
           </w:tcPr>
-          <w:p/>
+          <w:p>
+            <w:r>
+              <w:t>Řádkový</w:t>
+            </w:r>
+            <w:r>
+              <w:t xml:space="preserve">/ </w:t>
+            </w:r>
+          </w:p>
         </w:tc>
         <w:tc>
           <w:tcPr>
             <w:tcW w:w="3897" w:type="dxa"/>
           </w:tcPr>
-          <w:p/>
+          <w:p>
+            <w:r>
+              <w:t>Zvýraznění textu</w:t>
+            </w:r>
+          </w:p>
         </w:tc>
       </w:tr>
       <w:tr>
@@ -148,13 +183,21 @@
           <w:tcPr>
             <w:tcW w:w="2208" w:type="dxa"/>
           </w:tcPr>
-          <w:p/>
+          <w:p>
+            <w:r>
+              <w:t>Nadpis</w:t>
+            </w:r>
+          </w:p>
         </w:tc>
         <w:tc>
           <w:tcPr>
             <w:tcW w:w="3897" w:type="dxa"/>
           </w:tcPr>
-          <w:p/>
+          <w:p>
+            <w:r>
+              <w:t>Citování části textu</w:t>
+            </w:r>
+          </w:p>
         </w:tc>
       </w:tr>
       <w:tr>
@@ -172,13 +215,21 @@
           <w:tcPr>
             <w:tcW w:w="2208" w:type="dxa"/>
           </w:tcPr>
-          <w:p/>
+          <w:p>
+            <w:r>
+              <w:t>Blokový</w:t>
+            </w:r>
+          </w:p>
         </w:tc>
         <w:tc>
           <w:tcPr>
             <w:tcW w:w="3897" w:type="dxa"/>
           </w:tcPr>
-          <w:p/>
+          <w:p>
+            <w:r>
+              <w:t>Čára</w:t>
+            </w:r>
+          </w:p>
         </w:tc>
       </w:tr>
       <w:tr>
@@ -188,7 +239,23 @@
           </w:tcPr>
           <w:p>
             <w:r>
-              <w:t>&lt;em&gt;&lt;/em&gt;</w:t>
+              <w:t>&lt;</w:t>
+            </w:r>
+            <w:proofErr w:type="spellStart"/>
+            <w:r>
+              <w:t>em</w:t>
+            </w:r>
+            <w:proofErr w:type="spellEnd"/>
+            <w:r>
+              <w:t>&gt;&lt;/</w:t>
+            </w:r>
+            <w:proofErr w:type="spellStart"/>
+            <w:r>
+              <w:t>em</w:t>
+            </w:r>
+            <w:proofErr w:type="spellEnd"/>
+            <w:r>
+              <w:t>&gt;</w:t>
             </w:r>
           </w:p>
         </w:tc>
@@ -196,13 +263,21 @@
           <w:tcPr>
             <w:tcW w:w="2208" w:type="dxa"/>
           </w:tcPr>
-          <w:p/>
+          <w:p>
+            <w:r>
+              <w:t>Zvýraznění textu</w:t>
+            </w:r>
+          </w:p>
         </w:tc>
         <w:tc>
           <w:tcPr>
             <w:tcW w:w="3897" w:type="dxa"/>
           </w:tcPr>
-          <w:p/>
+          <w:p>
+            <w:r>
+              <w:t>Kurzíva</w:t>
+            </w:r>
+          </w:p>
         </w:tc>
       </w:tr>
       <w:tr>
@@ -220,13 +295,21 @@
           <w:tcPr>
             <w:tcW w:w="2208" w:type="dxa"/>
           </w:tcPr>
-          <w:p/>
+          <w:p>
+            <w:r>
+              <w:t>Znaková entita</w:t>
+            </w:r>
+          </w:p>
         </w:tc>
         <w:tc>
           <w:tcPr>
             <w:tcW w:w="3897" w:type="dxa"/>
           </w:tcPr>
-          <w:p/>
+          <w:p>
+            <w:r>
+              <w:t>Dolní index</w:t>
+            </w:r>
+          </w:p>
         </w:tc>
       </w:tr>
       <w:tr>
@@ -244,13 +327,21 @@
           <w:tcPr>
             <w:tcW w:w="2208" w:type="dxa"/>
           </w:tcPr>
-          <w:p/>
+          <w:p>
+            <w:r>
+              <w:t>Blokový</w:t>
+            </w:r>
+          </w:p>
         </w:tc>
         <w:tc>
           <w:tcPr>
             <w:tcW w:w="3897" w:type="dxa"/>
           </w:tcPr>
-          <w:p/>
+          <w:p>
+            <w:r>
+              <w:t>Odstavec</w:t>
+            </w:r>
+          </w:p>
         </w:tc>
       </w:tr>
       <w:tr>
@@ -260,7 +351,23 @@
           </w:tcPr>
           <w:p>
             <w:r>
-              <w:t>&lt;ins&gt;&lt;/ins&gt;</w:t>
+              <w:t>&lt;</w:t>
+            </w:r>
+            <w:proofErr w:type="spellStart"/>
+            <w:r>
+              <w:t>ins</w:t>
+            </w:r>
+            <w:proofErr w:type="spellEnd"/>
+            <w:r>
+              <w:t>&gt;&lt;/</w:t>
+            </w:r>
+            <w:proofErr w:type="spellStart"/>
+            <w:r>
+              <w:t>ins</w:t>
+            </w:r>
+            <w:proofErr w:type="spellEnd"/>
+            <w:r>
+              <w:t>&gt;</w:t>
             </w:r>
           </w:p>
         </w:tc>
@@ -268,13 +375,21 @@
           <w:tcPr>
             <w:tcW w:w="2208" w:type="dxa"/>
           </w:tcPr>
-          <w:p/>
+          <w:p>
+            <w:r>
+              <w:t>Blokový</w:t>
+            </w:r>
+          </w:p>
         </w:tc>
         <w:tc>
           <w:tcPr>
             <w:tcW w:w="3897" w:type="dxa"/>
           </w:tcPr>
-          <w:p/>
+          <w:p>
+            <w:r>
+              <w:t>Vložený text</w:t>
+            </w:r>
+          </w:p>
         </w:tc>
       </w:tr>
       <w:tr>
@@ -284,7 +399,23 @@
           </w:tcPr>
           <w:p>
             <w:r>
-              <w:t>&lt;blockquote&gt;&lt;/blockquote&gt;</w:t>
+              <w:t>&lt;</w:t>
+            </w:r>
+            <w:proofErr w:type="spellStart"/>
+            <w:r>
+              <w:t>blockquote</w:t>
+            </w:r>
+            <w:proofErr w:type="spellEnd"/>
+            <w:r>
+              <w:t>&gt;&lt;/</w:t>
+            </w:r>
+            <w:proofErr w:type="spellStart"/>
+            <w:r>
+              <w:t>blockquote</w:t>
+            </w:r>
+            <w:proofErr w:type="spellEnd"/>
+            <w:r>
+              <w:t>&gt;</w:t>
             </w:r>
           </w:p>
         </w:tc>
@@ -292,13 +423,21 @@
           <w:tcPr>
             <w:tcW w:w="2208" w:type="dxa"/>
           </w:tcPr>
-          <w:p/>
+          <w:p>
+            <w:r>
+              <w:t>Blokový</w:t>
+            </w:r>
+          </w:p>
         </w:tc>
         <w:tc>
           <w:tcPr>
             <w:tcW w:w="3897" w:type="dxa"/>
           </w:tcPr>
-          <w:p/>
+          <w:p>
+            <w:r>
+              <w:t>Seznam</w:t>
+            </w:r>
+          </w:p>
         </w:tc>
       </w:tr>
       <w:tr>
@@ -316,13 +455,21 @@
           <w:tcPr>
             <w:tcW w:w="2208" w:type="dxa"/>
           </w:tcPr>
-          <w:p/>
+          <w:p>
+            <w:r>
+              <w:t>Řádkový</w:t>
+            </w:r>
+          </w:p>
         </w:tc>
         <w:tc>
           <w:tcPr>
             <w:tcW w:w="3897" w:type="dxa"/>
           </w:tcPr>
-          <w:p/>
+          <w:p>
+            <w:r>
+              <w:t>Zalomení textu</w:t>
+            </w:r>
+          </w:p>
         </w:tc>
       </w:tr>
       <w:tr>
@@ -332,7 +479,23 @@
           </w:tcPr>
           <w:p>
             <w:r>
-              <w:t>&lt;pre&gt;&lt;/pre&gt;</w:t>
+              <w:t>&lt;</w:t>
+            </w:r>
+            <w:proofErr w:type="spellStart"/>
+            <w:r>
+              <w:t>pre</w:t>
+            </w:r>
+            <w:proofErr w:type="spellEnd"/>
+            <w:r>
+              <w:t>&gt;&lt;/</w:t>
+            </w:r>
+            <w:proofErr w:type="spellStart"/>
+            <w:r>
+              <w:t>pre</w:t>
+            </w:r>
+            <w:proofErr w:type="spellEnd"/>
+            <w:r>
+              <w:t>&gt;</w:t>
             </w:r>
           </w:p>
         </w:tc>
@@ -340,13 +503,21 @@
           <w:tcPr>
             <w:tcW w:w="2208" w:type="dxa"/>
           </w:tcPr>
-          <w:p/>
+          <w:p>
+            <w:r>
+              <w:t>Blokový</w:t>
+            </w:r>
+          </w:p>
         </w:tc>
         <w:tc>
           <w:tcPr>
             <w:tcW w:w="3897" w:type="dxa"/>
           </w:tcPr>
-          <w:p/>
+          <w:p>
+            <w:r>
+              <w:t>Text</w:t>
+            </w:r>
+          </w:p>
         </w:tc>
       </w:tr>
       <w:tr>
@@ -356,7 +527,23 @@
           </w:tcPr>
           <w:p>
             <w:r>
-              <w:t>&lt;em&gt;&lt;/em&gt;</w:t>
+              <w:t>&lt;</w:t>
+            </w:r>
+            <w:proofErr w:type="spellStart"/>
+            <w:r>
+              <w:t>em</w:t>
+            </w:r>
+            <w:proofErr w:type="spellEnd"/>
+            <w:r>
+              <w:t>&gt;&lt;/</w:t>
+            </w:r>
+            <w:proofErr w:type="spellStart"/>
+            <w:r>
+              <w:t>em</w:t>
+            </w:r>
+            <w:proofErr w:type="spellEnd"/>
+            <w:r>
+              <w:t>&gt;</w:t>
             </w:r>
           </w:p>
         </w:tc>
@@ -364,13 +551,21 @@
           <w:tcPr>
             <w:tcW w:w="2208" w:type="dxa"/>
           </w:tcPr>
-          <w:p/>
+          <w:p>
+            <w:r>
+              <w:t>Nadpis</w:t>
+            </w:r>
+          </w:p>
         </w:tc>
         <w:tc>
           <w:tcPr>
             <w:tcW w:w="3897" w:type="dxa"/>
           </w:tcPr>
-          <w:p/>
+          <w:p>
+            <w:r>
+              <w:t>Kurzíva</w:t>
+            </w:r>
+          </w:p>
         </w:tc>
       </w:tr>
       <w:tr>
@@ -388,13 +583,26 @@
           <w:tcPr>
             <w:tcW w:w="2208" w:type="dxa"/>
           </w:tcPr>
-          <w:p/>
+          <w:p>
+            <w:proofErr w:type="spellStart"/>
+            <w:r>
+              <w:t>Znková</w:t>
+            </w:r>
+            <w:proofErr w:type="spellEnd"/>
+            <w:r>
+              <w:t xml:space="preserve"> entita</w:t>
+            </w:r>
+          </w:p>
         </w:tc>
         <w:tc>
           <w:tcPr>
             <w:tcW w:w="3897" w:type="dxa"/>
           </w:tcPr>
-          <w:p/>
+          <w:p>
+            <w:r>
+              <w:t>Horní index</w:t>
+            </w:r>
+          </w:p>
         </w:tc>
       </w:tr>
       <w:tr>
@@ -404,7 +612,23 @@
           </w:tcPr>
           <w:p>
             <w:r>
-              <w:t>&lt;code&gt;&lt;/code&gt;</w:t>
+              <w:t>&lt;</w:t>
+            </w:r>
+            <w:proofErr w:type="spellStart"/>
+            <w:r>
+              <w:t>code</w:t>
+            </w:r>
+            <w:proofErr w:type="spellEnd"/>
+            <w:r>
+              <w:t>&gt;&lt;/</w:t>
+            </w:r>
+            <w:proofErr w:type="spellStart"/>
+            <w:r>
+              <w:t>code</w:t>
+            </w:r>
+            <w:proofErr w:type="spellEnd"/>
+            <w:r>
+              <w:t>&gt;</w:t>
             </w:r>
           </w:p>
         </w:tc>
@@ -412,13 +636,21 @@
           <w:tcPr>
             <w:tcW w:w="2208" w:type="dxa"/>
           </w:tcPr>
-          <w:p/>
+          <w:p>
+            <w:r>
+              <w:t>Blokový</w:t>
+            </w:r>
+          </w:p>
         </w:tc>
         <w:tc>
           <w:tcPr>
             <w:tcW w:w="3897" w:type="dxa"/>
           </w:tcPr>
-          <w:p/>
+          <w:p>
+            <w:r>
+              <w:t>Kód</w:t>
+            </w:r>
+          </w:p>
         </w:tc>
       </w:tr>
       <w:tr>
@@ -428,7 +660,15 @@
           </w:tcPr>
           <w:p>
             <w:r>
-              <w:t>&amp;lt;</w:t>
+              <w:t>&amp;</w:t>
+            </w:r>
+            <w:proofErr w:type="spellStart"/>
+            <w:r>
+              <w:t>lt</w:t>
+            </w:r>
+            <w:proofErr w:type="spellEnd"/>
+            <w:r>
+              <w:t>;</w:t>
             </w:r>
           </w:p>
         </w:tc>
@@ -436,13 +676,21 @@
           <w:tcPr>
             <w:tcW w:w="2208" w:type="dxa"/>
           </w:tcPr>
-          <w:p/>
+          <w:p>
+            <w:r>
+              <w:t>Znaková entita</w:t>
+            </w:r>
+          </w:p>
         </w:tc>
         <w:tc>
           <w:tcPr>
             <w:tcW w:w="3897" w:type="dxa"/>
           </w:tcPr>
-          <w:p/>
+          <w:p>
+            <w:r>
+              <w:t>&lt;p</w:t>
+            </w:r>
+          </w:p>
         </w:tc>
       </w:tr>
       <w:tr>
@@ -452,7 +700,23 @@
           </w:tcPr>
           <w:p>
             <w:r>
-              <w:t>&lt;mark&gt;&lt;/mark&gt;</w:t>
+              <w:t>&lt;</w:t>
+            </w:r>
+            <w:proofErr w:type="spellStart"/>
+            <w:r>
+              <w:t>mark</w:t>
+            </w:r>
+            <w:proofErr w:type="spellEnd"/>
+            <w:r>
+              <w:t>&gt;&lt;/</w:t>
+            </w:r>
+            <w:proofErr w:type="spellStart"/>
+            <w:r>
+              <w:t>mark</w:t>
+            </w:r>
+            <w:proofErr w:type="spellEnd"/>
+            <w:r>
+              <w:t>&gt;</w:t>
             </w:r>
           </w:p>
         </w:tc>
@@ -460,13 +724,21 @@
           <w:tcPr>
             <w:tcW w:w="2208" w:type="dxa"/>
           </w:tcPr>
-          <w:p/>
+          <w:p>
+            <w:r>
+              <w:t>Řádkový</w:t>
+            </w:r>
+          </w:p>
         </w:tc>
         <w:tc>
           <w:tcPr>
             <w:tcW w:w="3897" w:type="dxa"/>
           </w:tcPr>
-          <w:p/>
+          <w:p>
+            <w:r>
+              <w:t>Zvýraznění textu</w:t>
+            </w:r>
+          </w:p>
         </w:tc>
       </w:tr>
     </w:tbl>
@@ -482,6 +754,7 @@
       <w:r>
         <w:t xml:space="preserve">Vytvořte v HTML5 stránku, kterou vidíte na obrázku. Soubor pojmenujte </w:t>
       </w:r>
+      <w:proofErr w:type="gramStart"/>
       <w:r>
         <w:rPr>
           <w:b/>
@@ -503,6 +776,7 @@
       <w:r>
         <w:t xml:space="preserve"> .</w:t>
       </w:r>
+      <w:proofErr w:type="gramEnd"/>
     </w:p>
     <w:p>
       <w:r>
@@ -908,6 +1182,7 @@
     <w:lsdException w:name="HTML Sample" w:semiHidden="1" w:unhideWhenUsed="1"/>
     <w:lsdException w:name="HTML Typewriter" w:semiHidden="1" w:unhideWhenUsed="1"/>
     <w:lsdException w:name="HTML Variable" w:semiHidden="1" w:unhideWhenUsed="1"/>
+    <w:lsdException w:name="Normal Table" w:semiHidden="1" w:unhideWhenUsed="1"/>
     <w:lsdException w:name="annotation subject" w:semiHidden="1" w:unhideWhenUsed="1"/>
     <w:lsdException w:name="No List" w:semiHidden="1" w:unhideWhenUsed="1"/>
     <w:lsdException w:name="Outline List 1" w:semiHidden="1" w:unhideWhenUsed="1"/>
@@ -950,8 +1225,11 @@
     <w:lsdException w:name="Table Contemporary" w:semiHidden="1" w:unhideWhenUsed="1"/>
     <w:lsdException w:name="Table Elegant" w:semiHidden="1" w:unhideWhenUsed="1"/>
     <w:lsdException w:name="Table Professional" w:semiHidden="1" w:unhideWhenUsed="1"/>
+    <w:lsdException w:name="Table Subtle 1" w:semiHidden="1" w:unhideWhenUsed="1"/>
     <w:lsdException w:name="Table Subtle 2" w:semiHidden="1" w:unhideWhenUsed="1"/>
     <w:lsdException w:name="Table Web 1" w:semiHidden="1" w:unhideWhenUsed="1"/>
+    <w:lsdException w:name="Table Web 2" w:semiHidden="1" w:unhideWhenUsed="1"/>
+    <w:lsdException w:name="Table Web 3" w:semiHidden="1" w:unhideWhenUsed="1"/>
     <w:lsdException w:name="Balloon Text" w:semiHidden="1" w:unhideWhenUsed="1"/>
     <w:lsdException w:name="Table Grid" w:uiPriority="39"/>
     <w:lsdException w:name="Table Theme" w:semiHidden="1" w:unhideWhenUsed="1"/>

</xml_diff>